<commit_message>
remove parentheses around replicates
</commit_message>
<xml_diff>
--- a/data_entry_templates/ARMS_SampleLabelPrintoutExample_EMOBON_2023.docx
+++ b/data_entry_templates/ARMS_SampleLabelPrintoutExample_EMOBON_2023.docx
@@ -77,31 +77,17 @@
           <w:lang w:val="en-US"/>
         </w:rPr>
       </w:pPr>
-      <w:proofErr w:type="spellStart"/>
-      <w:r>
-        <w:rPr>
-          <w:rFonts w:ascii="Arial Narrow" w:hAnsi="Arial Narrow" w:cs="Arial"/>
-          <w:b/>
-          <w:bCs/>
-          <w:color w:val="000000"/>
-          <w:sz w:val="20"/>
-          <w:szCs w:val="20"/>
-          <w:lang w:val="en-US"/>
-        </w:rPr>
-        <w:t>MaterialSample</w:t>
-      </w:r>
-      <w:proofErr w:type="spellEnd"/>
-      <w:r>
-        <w:rPr>
-          <w:rFonts w:ascii="Arial Narrow" w:hAnsi="Arial Narrow" w:cs="Arial"/>
-          <w:b/>
-          <w:bCs/>
-          <w:color w:val="000000"/>
-          <w:sz w:val="20"/>
-          <w:szCs w:val="20"/>
-          <w:lang w:val="en-US"/>
-        </w:rPr>
-        <w:t xml:space="preserve">-ID: </w:t>
+      <w:r>
+        <w:rPr>
+          <w:rFonts w:ascii="Arial Narrow" w:hAnsi="Arial Narrow" w:cs="Arial"/>
+          <w:b/>
+          <w:bCs/>
+          <w:color w:val="000000"/>
+          <w:sz w:val="20"/>
+          <w:szCs w:val="20"/>
+          <w:lang w:val="en-US"/>
+        </w:rPr>
+        <w:t xml:space="preserve">MaterialSample-ID: </w:t>
       </w:r>
     </w:p>
     <w:p>
@@ -212,7 +198,7 @@
           <w:szCs w:val="20"/>
           <w:lang w:val="nl-BE"/>
         </w:rPr>
-        <w:t>(1)</w:t>
+        <w:t>1</w:t>
       </w:r>
     </w:p>
     <w:p>
@@ -399,42 +385,8 @@
           <w:szCs w:val="20"/>
           <w:lang w:val="en-US"/>
         </w:rPr>
-        <w:t xml:space="preserve"> / Per Sundberg / </w:t>
-      </w:r>
-      <w:proofErr w:type="spellStart"/>
-      <w:r>
-        <w:rPr>
-          <w:rFonts w:ascii="Arial Narrow" w:hAnsi="Arial Narrow" w:cs="Arial"/>
-          <w:color w:val="000000"/>
-          <w:sz w:val="20"/>
-          <w:szCs w:val="20"/>
-          <w:lang w:val="en-US"/>
-        </w:rPr>
-        <w:t>Alizz</w:t>
-      </w:r>
-      <w:proofErr w:type="spellEnd"/>
-      <w:r>
-        <w:rPr>
-          <w:rFonts w:ascii="Arial Narrow" w:hAnsi="Arial Narrow" w:cs="Arial"/>
-          <w:color w:val="000000"/>
-          <w:sz w:val="20"/>
-          <w:szCs w:val="20"/>
-          <w:lang w:val="en-US"/>
-        </w:rPr>
-        <w:t xml:space="preserve"> </w:t>
-      </w:r>
-      <w:proofErr w:type="spellStart"/>
-      <w:r>
-        <w:rPr>
-          <w:rFonts w:ascii="Arial Narrow" w:hAnsi="Arial Narrow" w:cs="Arial"/>
-          <w:color w:val="000000"/>
-          <w:sz w:val="20"/>
-          <w:szCs w:val="20"/>
-          <w:lang w:val="en-US"/>
-        </w:rPr>
-        <w:t>Axberg</w:t>
-      </w:r>
-      <w:proofErr w:type="spellEnd"/>
+        <w:t xml:space="preserve"> / Per Sundberg / Alizz Axberg</w:t>
+      </w:r>
     </w:p>
     <w:p>
       <w:pPr>
@@ -504,7 +456,6 @@
         </w:rPr>
         <w:t>Preserv</w:t>
       </w:r>
-      <w:proofErr w:type="spellStart"/>
       <w:r>
         <w:rPr>
           <w:rFonts w:ascii="Arial Narrow" w:hAnsi="Arial Narrow" w:cs="Arial"/>
@@ -515,7 +466,6 @@
         </w:rPr>
         <w:t>ation</w:t>
       </w:r>
-      <w:proofErr w:type="spellEnd"/>
       <w:r>
         <w:rPr>
           <w:rFonts w:ascii="Arial Narrow" w:hAnsi="Arial Narrow" w:cs="Arial"/>
@@ -548,31 +498,17 @@
           <w:lang w:val="en-US"/>
         </w:rPr>
       </w:pPr>
-      <w:proofErr w:type="spellStart"/>
-      <w:r>
-        <w:rPr>
-          <w:rFonts w:ascii="Arial Narrow" w:hAnsi="Arial Narrow" w:cs="Arial"/>
-          <w:b/>
-          <w:bCs/>
-          <w:color w:val="000000"/>
-          <w:sz w:val="20"/>
-          <w:szCs w:val="20"/>
-          <w:lang w:val="en-US"/>
-        </w:rPr>
-        <w:t>MaterialSample</w:t>
-      </w:r>
-      <w:proofErr w:type="spellEnd"/>
-      <w:r>
-        <w:rPr>
-          <w:rFonts w:ascii="Arial Narrow" w:hAnsi="Arial Narrow" w:cs="Arial"/>
-          <w:b/>
-          <w:bCs/>
-          <w:color w:val="000000"/>
-          <w:sz w:val="20"/>
-          <w:szCs w:val="20"/>
-          <w:lang w:val="en-US"/>
-        </w:rPr>
-        <w:t xml:space="preserve">-ID: </w:t>
+      <w:r>
+        <w:rPr>
+          <w:rFonts w:ascii="Arial Narrow" w:hAnsi="Arial Narrow" w:cs="Arial"/>
+          <w:b/>
+          <w:bCs/>
+          <w:color w:val="000000"/>
+          <w:sz w:val="20"/>
+          <w:szCs w:val="20"/>
+          <w:lang w:val="en-US"/>
+        </w:rPr>
+        <w:t xml:space="preserve">MaterialSample-ID: </w:t>
       </w:r>
     </w:p>
     <w:p>
@@ -683,7 +619,7 @@
           <w:szCs w:val="20"/>
           <w:lang w:val="nl-BE"/>
         </w:rPr>
-        <w:t>(2)</w:t>
+        <w:t>2</w:t>
       </w:r>
     </w:p>
     <w:p>
@@ -870,42 +806,8 @@
           <w:szCs w:val="20"/>
           <w:lang w:val="en-US"/>
         </w:rPr>
-        <w:t xml:space="preserve"> / Per Sundberg / </w:t>
-      </w:r>
-      <w:proofErr w:type="spellStart"/>
-      <w:r>
-        <w:rPr>
-          <w:rFonts w:ascii="Arial Narrow" w:hAnsi="Arial Narrow" w:cs="Arial"/>
-          <w:color w:val="000000"/>
-          <w:sz w:val="20"/>
-          <w:szCs w:val="20"/>
-          <w:lang w:val="en-US"/>
-        </w:rPr>
-        <w:t>Alizz</w:t>
-      </w:r>
-      <w:proofErr w:type="spellEnd"/>
-      <w:r>
-        <w:rPr>
-          <w:rFonts w:ascii="Arial Narrow" w:hAnsi="Arial Narrow" w:cs="Arial"/>
-          <w:color w:val="000000"/>
-          <w:sz w:val="20"/>
-          <w:szCs w:val="20"/>
-          <w:lang w:val="en-US"/>
-        </w:rPr>
-        <w:t xml:space="preserve"> </w:t>
-      </w:r>
-      <w:proofErr w:type="spellStart"/>
-      <w:r>
-        <w:rPr>
-          <w:rFonts w:ascii="Arial Narrow" w:hAnsi="Arial Narrow" w:cs="Arial"/>
-          <w:color w:val="000000"/>
-          <w:sz w:val="20"/>
-          <w:szCs w:val="20"/>
-          <w:lang w:val="en-US"/>
-        </w:rPr>
-        <w:t>Axberg</w:t>
-      </w:r>
-      <w:proofErr w:type="spellEnd"/>
+        <w:t xml:space="preserve"> / Per Sundberg / Alizz Axberg</w:t>
+      </w:r>
     </w:p>
     <w:p>
       <w:pPr>
@@ -977,7 +879,6 @@
         </w:rPr>
         <w:t>Preserv</w:t>
       </w:r>
-      <w:proofErr w:type="spellStart"/>
       <w:r>
         <w:rPr>
           <w:rFonts w:ascii="Arial Narrow" w:hAnsi="Arial Narrow" w:cs="Arial"/>
@@ -988,7 +889,6 @@
         </w:rPr>
         <w:t>ation</w:t>
       </w:r>
-      <w:proofErr w:type="spellEnd"/>
       <w:r>
         <w:rPr>
           <w:rFonts w:ascii="Arial Narrow" w:hAnsi="Arial Narrow" w:cs="Arial"/>
@@ -1021,31 +921,17 @@
           <w:lang w:val="en-US"/>
         </w:rPr>
       </w:pPr>
-      <w:proofErr w:type="spellStart"/>
-      <w:r>
-        <w:rPr>
-          <w:rFonts w:ascii="Arial Narrow" w:hAnsi="Arial Narrow" w:cs="Arial"/>
-          <w:b/>
-          <w:bCs/>
-          <w:color w:val="000000"/>
-          <w:sz w:val="20"/>
-          <w:szCs w:val="20"/>
-          <w:lang w:val="en-US"/>
-        </w:rPr>
-        <w:t>MaterialSample</w:t>
-      </w:r>
-      <w:proofErr w:type="spellEnd"/>
-      <w:r>
-        <w:rPr>
-          <w:rFonts w:ascii="Arial Narrow" w:hAnsi="Arial Narrow" w:cs="Arial"/>
-          <w:b/>
-          <w:bCs/>
-          <w:color w:val="000000"/>
-          <w:sz w:val="20"/>
-          <w:szCs w:val="20"/>
-          <w:lang w:val="en-US"/>
-        </w:rPr>
-        <w:t xml:space="preserve">-ID: </w:t>
+      <w:r>
+        <w:rPr>
+          <w:rFonts w:ascii="Arial Narrow" w:hAnsi="Arial Narrow" w:cs="Arial"/>
+          <w:b/>
+          <w:bCs/>
+          <w:color w:val="000000"/>
+          <w:sz w:val="20"/>
+          <w:szCs w:val="20"/>
+          <w:lang w:val="en-US"/>
+        </w:rPr>
+        <w:t xml:space="preserve">MaterialSample-ID: </w:t>
       </w:r>
     </w:p>
     <w:p>
@@ -1156,7 +1042,7 @@
           <w:szCs w:val="20"/>
           <w:lang w:val="nl-BE"/>
         </w:rPr>
-        <w:t>(1)</w:t>
+        <w:t>1</w:t>
       </w:r>
     </w:p>
     <w:p>
@@ -1343,42 +1229,8 @@
           <w:szCs w:val="20"/>
           <w:lang w:val="en-US"/>
         </w:rPr>
-        <w:t xml:space="preserve"> / Per Sundberg / </w:t>
-      </w:r>
-      <w:proofErr w:type="spellStart"/>
-      <w:r>
-        <w:rPr>
-          <w:rFonts w:ascii="Arial Narrow" w:hAnsi="Arial Narrow" w:cs="Arial"/>
-          <w:color w:val="000000"/>
-          <w:sz w:val="20"/>
-          <w:szCs w:val="20"/>
-          <w:lang w:val="en-US"/>
-        </w:rPr>
-        <w:t>Alizz</w:t>
-      </w:r>
-      <w:proofErr w:type="spellEnd"/>
-      <w:r>
-        <w:rPr>
-          <w:rFonts w:ascii="Arial Narrow" w:hAnsi="Arial Narrow" w:cs="Arial"/>
-          <w:color w:val="000000"/>
-          <w:sz w:val="20"/>
-          <w:szCs w:val="20"/>
-          <w:lang w:val="en-US"/>
-        </w:rPr>
-        <w:t xml:space="preserve"> </w:t>
-      </w:r>
-      <w:proofErr w:type="spellStart"/>
-      <w:r>
-        <w:rPr>
-          <w:rFonts w:ascii="Arial Narrow" w:hAnsi="Arial Narrow" w:cs="Arial"/>
-          <w:color w:val="000000"/>
-          <w:sz w:val="20"/>
-          <w:szCs w:val="20"/>
-          <w:lang w:val="en-US"/>
-        </w:rPr>
-        <w:t>Axberg</w:t>
-      </w:r>
-      <w:proofErr w:type="spellEnd"/>
+        <w:t xml:space="preserve"> / Per Sundberg / Alizz Axberg</w:t>
+      </w:r>
     </w:p>
     <w:p>
       <w:pPr>
@@ -1504,7 +1356,6 @@
         </w:rPr>
         <w:t>Preserv</w:t>
       </w:r>
-      <w:proofErr w:type="spellStart"/>
       <w:r>
         <w:rPr>
           <w:rFonts w:ascii="Arial Narrow" w:hAnsi="Arial Narrow" w:cs="Arial"/>
@@ -1515,7 +1366,6 @@
         </w:rPr>
         <w:t>ation</w:t>
       </w:r>
-      <w:proofErr w:type="spellEnd"/>
       <w:r>
         <w:rPr>
           <w:rFonts w:ascii="Arial Narrow" w:hAnsi="Arial Narrow" w:cs="Arial"/>
@@ -1548,31 +1398,17 @@
           <w:lang w:val="en-US"/>
         </w:rPr>
       </w:pPr>
-      <w:proofErr w:type="spellStart"/>
-      <w:r>
-        <w:rPr>
-          <w:rFonts w:ascii="Arial Narrow" w:hAnsi="Arial Narrow" w:cs="Arial"/>
-          <w:b/>
-          <w:bCs/>
-          <w:color w:val="000000"/>
-          <w:sz w:val="20"/>
-          <w:szCs w:val="20"/>
-          <w:lang w:val="en-US"/>
-        </w:rPr>
-        <w:t>MaterialSample</w:t>
-      </w:r>
-      <w:proofErr w:type="spellEnd"/>
-      <w:r>
-        <w:rPr>
-          <w:rFonts w:ascii="Arial Narrow" w:hAnsi="Arial Narrow" w:cs="Arial"/>
-          <w:b/>
-          <w:bCs/>
-          <w:color w:val="000000"/>
-          <w:sz w:val="20"/>
-          <w:szCs w:val="20"/>
-          <w:lang w:val="en-US"/>
-        </w:rPr>
-        <w:t xml:space="preserve">-ID: </w:t>
+      <w:r>
+        <w:rPr>
+          <w:rFonts w:ascii="Arial Narrow" w:hAnsi="Arial Narrow" w:cs="Arial"/>
+          <w:b/>
+          <w:bCs/>
+          <w:color w:val="000000"/>
+          <w:sz w:val="20"/>
+          <w:szCs w:val="20"/>
+          <w:lang w:val="en-US"/>
+        </w:rPr>
+        <w:t xml:space="preserve">MaterialSample-ID: </w:t>
       </w:r>
     </w:p>
     <w:p>
@@ -1683,7 +1519,7 @@
           <w:szCs w:val="20"/>
           <w:lang w:val="nl-BE"/>
         </w:rPr>
-        <w:t>(2)</w:t>
+        <w:t>2</w:t>
       </w:r>
     </w:p>
     <w:p>
@@ -1870,42 +1706,8 @@
           <w:szCs w:val="20"/>
           <w:lang w:val="en-US"/>
         </w:rPr>
-        <w:t xml:space="preserve"> / Per Sundberg / </w:t>
-      </w:r>
-      <w:proofErr w:type="spellStart"/>
-      <w:r>
-        <w:rPr>
-          <w:rFonts w:ascii="Arial Narrow" w:hAnsi="Arial Narrow" w:cs="Arial"/>
-          <w:color w:val="000000"/>
-          <w:sz w:val="20"/>
-          <w:szCs w:val="20"/>
-          <w:lang w:val="en-US"/>
-        </w:rPr>
-        <w:t>Alizz</w:t>
-      </w:r>
-      <w:proofErr w:type="spellEnd"/>
-      <w:r>
-        <w:rPr>
-          <w:rFonts w:ascii="Arial Narrow" w:hAnsi="Arial Narrow" w:cs="Arial"/>
-          <w:color w:val="000000"/>
-          <w:sz w:val="20"/>
-          <w:szCs w:val="20"/>
-          <w:lang w:val="en-US"/>
-        </w:rPr>
-        <w:t xml:space="preserve"> </w:t>
-      </w:r>
-      <w:proofErr w:type="spellStart"/>
-      <w:r>
-        <w:rPr>
-          <w:rFonts w:ascii="Arial Narrow" w:hAnsi="Arial Narrow" w:cs="Arial"/>
-          <w:color w:val="000000"/>
-          <w:sz w:val="20"/>
-          <w:szCs w:val="20"/>
-          <w:lang w:val="en-US"/>
-        </w:rPr>
-        <w:t>Axberg</w:t>
-      </w:r>
-      <w:proofErr w:type="spellEnd"/>
+        <w:t xml:space="preserve"> / Per Sundberg / Alizz Axberg</w:t>
+      </w:r>
     </w:p>
     <w:p>
       <w:pPr>
@@ -2034,7 +1836,6 @@
         </w:rPr>
         <w:t>Preserv</w:t>
       </w:r>
-      <w:proofErr w:type="spellStart"/>
       <w:r>
         <w:rPr>
           <w:rFonts w:ascii="Arial Narrow" w:hAnsi="Arial Narrow" w:cs="Arial"/>
@@ -2045,7 +1846,6 @@
         </w:rPr>
         <w:t>ation</w:t>
       </w:r>
-      <w:proofErr w:type="spellEnd"/>
       <w:r>
         <w:rPr>
           <w:rFonts w:ascii="Arial Narrow" w:hAnsi="Arial Narrow" w:cs="Arial"/>
@@ -2079,31 +1879,17 @@
           <w:lang w:val="en-US"/>
         </w:rPr>
       </w:pPr>
-      <w:proofErr w:type="spellStart"/>
-      <w:r>
-        <w:rPr>
-          <w:rFonts w:ascii="Arial Narrow" w:hAnsi="Arial Narrow" w:cs="Arial"/>
-          <w:b/>
-          <w:bCs/>
-          <w:color w:val="000000"/>
-          <w:sz w:val="20"/>
-          <w:szCs w:val="20"/>
-          <w:lang w:val="en-US"/>
-        </w:rPr>
-        <w:t>MaterialSample</w:t>
-      </w:r>
-      <w:proofErr w:type="spellEnd"/>
-      <w:r>
-        <w:rPr>
-          <w:rFonts w:ascii="Arial Narrow" w:hAnsi="Arial Narrow" w:cs="Arial"/>
-          <w:b/>
-          <w:bCs/>
-          <w:color w:val="000000"/>
-          <w:sz w:val="20"/>
-          <w:szCs w:val="20"/>
-          <w:lang w:val="en-US"/>
-        </w:rPr>
-        <w:t xml:space="preserve">-ID: </w:t>
+      <w:r>
+        <w:rPr>
+          <w:rFonts w:ascii="Arial Narrow" w:hAnsi="Arial Narrow" w:cs="Arial"/>
+          <w:b/>
+          <w:bCs/>
+          <w:color w:val="000000"/>
+          <w:sz w:val="20"/>
+          <w:szCs w:val="20"/>
+          <w:lang w:val="en-US"/>
+        </w:rPr>
+        <w:t xml:space="preserve">MaterialSample-ID: </w:t>
       </w:r>
     </w:p>
     <w:p>
@@ -2214,18 +2000,7 @@
           <w:szCs w:val="20"/>
           <w:lang w:val="nl-BE"/>
         </w:rPr>
-        <w:t>(</w:t>
-      </w:r>
-      <w:r>
-        <w:rPr>
-          <w:rFonts w:ascii="Arial Narrow" w:hAnsi="Arial Narrow" w:cs="Arial"/>
-          <w:b/>
-          <w:bCs/>
-          <w:sz w:val="20"/>
-          <w:szCs w:val="20"/>
-          <w:lang w:val="nl-BE"/>
-        </w:rPr>
-        <w:t>1)</w:t>
+        <w:t>1</w:t>
       </w:r>
     </w:p>
     <w:p>
@@ -2412,42 +2187,8 @@
           <w:szCs w:val="20"/>
           <w:lang w:val="en-US"/>
         </w:rPr>
-        <w:t xml:space="preserve"> / Per Sundberg / </w:t>
-      </w:r>
-      <w:proofErr w:type="spellStart"/>
-      <w:r>
-        <w:rPr>
-          <w:rFonts w:ascii="Arial Narrow" w:hAnsi="Arial Narrow" w:cs="Arial"/>
-          <w:color w:val="000000"/>
-          <w:sz w:val="20"/>
-          <w:szCs w:val="20"/>
-          <w:lang w:val="en-US"/>
-        </w:rPr>
-        <w:t>Alizz</w:t>
-      </w:r>
-      <w:proofErr w:type="spellEnd"/>
-      <w:r>
-        <w:rPr>
-          <w:rFonts w:ascii="Arial Narrow" w:hAnsi="Arial Narrow" w:cs="Arial"/>
-          <w:color w:val="000000"/>
-          <w:sz w:val="20"/>
-          <w:szCs w:val="20"/>
-          <w:lang w:val="en-US"/>
-        </w:rPr>
-        <w:t xml:space="preserve"> </w:t>
-      </w:r>
-      <w:proofErr w:type="spellStart"/>
-      <w:r>
-        <w:rPr>
-          <w:rFonts w:ascii="Arial Narrow" w:hAnsi="Arial Narrow" w:cs="Arial"/>
-          <w:color w:val="000000"/>
-          <w:sz w:val="20"/>
-          <w:szCs w:val="20"/>
-          <w:lang w:val="en-US"/>
-        </w:rPr>
-        <w:t>Axberg</w:t>
-      </w:r>
-      <w:proofErr w:type="spellEnd"/>
+        <w:t xml:space="preserve"> / Per Sundberg / Alizz Axberg</w:t>
+      </w:r>
     </w:p>
     <w:p>
       <w:pPr>
@@ -2601,7 +2342,6 @@
         </w:rPr>
         <w:t>Preserv</w:t>
       </w:r>
-      <w:proofErr w:type="spellStart"/>
       <w:r>
         <w:rPr>
           <w:rFonts w:ascii="Arial Narrow" w:hAnsi="Arial Narrow" w:cs="Arial"/>
@@ -2612,7 +2352,6 @@
         </w:rPr>
         <w:t>ation</w:t>
       </w:r>
-      <w:proofErr w:type="spellEnd"/>
       <w:r>
         <w:rPr>
           <w:rFonts w:ascii="Arial Narrow" w:hAnsi="Arial Narrow" w:cs="Arial"/>
@@ -2648,31 +2387,17 @@
           <w:lang w:val="en-US"/>
         </w:rPr>
       </w:pPr>
-      <w:proofErr w:type="spellStart"/>
-      <w:r>
-        <w:rPr>
-          <w:rFonts w:ascii="Arial Narrow" w:hAnsi="Arial Narrow" w:cs="Arial"/>
-          <w:b/>
-          <w:bCs/>
-          <w:color w:val="000000"/>
-          <w:sz w:val="20"/>
-          <w:szCs w:val="20"/>
-          <w:lang w:val="en-US"/>
-        </w:rPr>
-        <w:t>MaterialSample</w:t>
-      </w:r>
-      <w:proofErr w:type="spellEnd"/>
-      <w:r>
-        <w:rPr>
-          <w:rFonts w:ascii="Arial Narrow" w:hAnsi="Arial Narrow" w:cs="Arial"/>
-          <w:b/>
-          <w:bCs/>
-          <w:color w:val="000000"/>
-          <w:sz w:val="20"/>
-          <w:szCs w:val="20"/>
-          <w:lang w:val="en-US"/>
-        </w:rPr>
-        <w:t xml:space="preserve">-ID: </w:t>
+      <w:r>
+        <w:rPr>
+          <w:rFonts w:ascii="Arial Narrow" w:hAnsi="Arial Narrow" w:cs="Arial"/>
+          <w:b/>
+          <w:bCs/>
+          <w:color w:val="000000"/>
+          <w:sz w:val="20"/>
+          <w:szCs w:val="20"/>
+          <w:lang w:val="en-US"/>
+        </w:rPr>
+        <w:t xml:space="preserve">MaterialSample-ID: </w:t>
       </w:r>
     </w:p>
     <w:p>
@@ -2783,7 +2508,7 @@
           <w:szCs w:val="20"/>
           <w:lang w:val="nl-BE"/>
         </w:rPr>
-        <w:t>(2)</w:t>
+        <w:t>2</w:t>
       </w:r>
     </w:p>
     <w:p>
@@ -2970,42 +2695,8 @@
           <w:szCs w:val="20"/>
           <w:lang w:val="en-US"/>
         </w:rPr>
-        <w:t xml:space="preserve"> / Per Sundberg / </w:t>
-      </w:r>
-      <w:proofErr w:type="spellStart"/>
-      <w:r>
-        <w:rPr>
-          <w:rFonts w:ascii="Arial Narrow" w:hAnsi="Arial Narrow" w:cs="Arial"/>
-          <w:color w:val="000000"/>
-          <w:sz w:val="20"/>
-          <w:szCs w:val="20"/>
-          <w:lang w:val="en-US"/>
-        </w:rPr>
-        <w:t>Alizz</w:t>
-      </w:r>
-      <w:proofErr w:type="spellEnd"/>
-      <w:r>
-        <w:rPr>
-          <w:rFonts w:ascii="Arial Narrow" w:hAnsi="Arial Narrow" w:cs="Arial"/>
-          <w:color w:val="000000"/>
-          <w:sz w:val="20"/>
-          <w:szCs w:val="20"/>
-          <w:lang w:val="en-US"/>
-        </w:rPr>
-        <w:t xml:space="preserve"> </w:t>
-      </w:r>
-      <w:proofErr w:type="spellStart"/>
-      <w:r>
-        <w:rPr>
-          <w:rFonts w:ascii="Arial Narrow" w:hAnsi="Arial Narrow" w:cs="Arial"/>
-          <w:color w:val="000000"/>
-          <w:sz w:val="20"/>
-          <w:szCs w:val="20"/>
-          <w:lang w:val="en-US"/>
-        </w:rPr>
-        <w:t>Axberg</w:t>
-      </w:r>
-      <w:proofErr w:type="spellEnd"/>
+        <w:t xml:space="preserve"> / Per Sundberg / Alizz Axberg</w:t>
+      </w:r>
     </w:p>
     <w:p>
       <w:pPr>
@@ -3161,7 +2852,6 @@
         </w:rPr>
         <w:t>Preserv</w:t>
       </w:r>
-      <w:proofErr w:type="spellStart"/>
       <w:r>
         <w:rPr>
           <w:rFonts w:ascii="Arial Narrow" w:hAnsi="Arial Narrow" w:cs="Arial"/>
@@ -3172,7 +2862,6 @@
         </w:rPr>
         <w:t>ation</w:t>
       </w:r>
-      <w:proofErr w:type="spellEnd"/>
       <w:r>
         <w:rPr>
           <w:rFonts w:ascii="Arial Narrow" w:hAnsi="Arial Narrow" w:cs="Arial"/>

</xml_diff>